<commit_message>
TS 4.5 other edits SS
</commit_message>
<xml_diff>
--- a/TS Jatai Working/Raja outputs/TS 4.5 Ghana output Raja.docx
+++ b/TS Jatai Working/Raja outputs/TS 4.5 Ghana output Raja.docx
@@ -100,10 +100,7 @@
         <w:t xml:space="preserve">namaq itiq nama#H | </w:t>
       </w:r>
     </w:p>
-    <w:p>
-      <w:bookmarkStart w:id="0" w:name="_GoBack"/>
-      <w:bookmarkEnd w:id="0"/>
-    </w:p>
+    <w:p/>
     <w:p>
       <w:r>
         <w:t>4.5.1.1(9):  nama#H | teq | aqstuq</w:t>
@@ -111,7 +108,16 @@
     </w:p>
     <w:p>
       <w:r>
-        <w:t xml:space="preserve">nama#ste teq namoq nama#ste astva stu teq namoq nama#ste astu |  </w:t>
+        <w:t>nama#ste teq namoq nama#ste ast</w:t>
+      </w:r>
+      <w:r>
+        <w:rPr>
+          <w:highlight w:val="cyan"/>
+        </w:rPr>
+        <w:t>va stu</w:t>
+      </w:r>
+      <w:r>
+        <w:t xml:space="preserve"> teq namoq nama#ste astu |  </w:t>
       </w:r>
     </w:p>
     <w:p/>
@@ -156,7 +162,16 @@
     </w:p>
     <w:p>
       <w:r>
-        <w:t xml:space="preserve">bAqhuByA#m uqtota bAqhuByA$m bAqhuByA#m uqta te# ta uqta bAqhuByA$m bAqhuByA#m uqta te$ |  </w:t>
+        <w:t>bAqhuByA#m uqtota bAqhuByA$m bAqhuByA#m uqta te# ta uqta bAqhuByA$m bAqhuByA#</w:t>
+      </w:r>
+      <w:r>
+        <w:rPr>
+          <w:highlight w:val="cyan"/>
+        </w:rPr>
+        <w:t>m uqta</w:t>
+      </w:r>
+      <w:r>
+        <w:t xml:space="preserve"> te$ |  </w:t>
       </w:r>
     </w:p>
     <w:p/>
@@ -443,7 +458,16 @@
     </w:p>
     <w:p>
       <w:r>
-        <w:t xml:space="preserve">taqnU raGoqrA &amp;Go#rA taqnUstaqnU raGoqrA &amp;pA#pakASiqnq. yapA#pakASiqnq. yaGo#rA taqnUstaqnU raGoqrA &amp;pA#pakASinI |  </w:t>
+        <w:t>taqnU raGoqrA &amp;Go#rA taqnUstaqnU raGoqrA &amp;pA#pakASiqnq. yapA#pakASiq</w:t>
+      </w:r>
+      <w:r>
+        <w:rPr>
+          <w:highlight w:val="cyan"/>
+        </w:rPr>
+        <w:t>nq. ya</w:t>
+      </w:r>
+      <w:r>
+        <w:t xml:space="preserve">Go#rA taqnUstaqnU raGoqrA &amp;pA#pakASinI |  </w:t>
       </w:r>
     </w:p>
     <w:p/>
@@ -454,7 +478,16 @@
     </w:p>
     <w:p>
       <w:r>
-        <w:t xml:space="preserve">aGoqrA &amp;pA#pakASiqnq. yapA#pakASiqnq. yaGoqrA &amp;GoqrA &amp;pA#pakASinI |  </w:t>
+        <w:t>aGoqrA &amp;pA#pakASiq</w:t>
+      </w:r>
+      <w:r>
+        <w:rPr>
+          <w:highlight w:val="cyan"/>
+        </w:rPr>
+        <w:t>nq. yap</w:t>
+      </w:r>
+      <w:r>
+        <w:t xml:space="preserve">A#pakASiqnq. yaGoqrA &amp;GoqrA &amp;pA#pakASinI |  </w:t>
       </w:r>
     </w:p>
     <w:p/>
@@ -1022,7 +1055,16 @@
     </w:p>
     <w:p>
       <w:r>
-        <w:t xml:space="preserve">ahI(gg)#S caq cAhIqn ahI(gg)#S caq sarvAqn thsarvAq(gg)qS cAhIqn ahI(gg)#S caq sarvAn# |  </w:t>
+        <w:t>ahI(gg)#</w:t>
+      </w:r>
+      <w:r>
+        <w:rPr>
+          <w:highlight w:val="cyan"/>
+        </w:rPr>
+        <w:t>S caq</w:t>
+      </w:r>
+      <w:r>
+        <w:t xml:space="preserve"> cAhIqn ahI(gg)#S caq sarvAqn thsarvAq(gg)qS cAhIqn ahI(gg)#S caq sarvAn# |  </w:t>
       </w:r>
     </w:p>
     <w:p/>
@@ -2127,7 +2169,16 @@
     </w:p>
     <w:p>
       <w:r>
-        <w:t xml:space="preserve">dhanu#H kapaqrdina#Hkapaqrdinoq dhanuqr dhanu#H kapaqrdinoq viSa#lyoq viSa#lyaHkapaqrdinoq dhanuqr dhanu#H kapaqrdinoq viSa#lyaH |  </w:t>
+        <w:t>dhanu#H kapaqrdin</w:t>
+      </w:r>
+      <w:r>
+        <w:rPr>
+          <w:highlight w:val="cyan"/>
+        </w:rPr>
+        <w:t>a#Hkapa</w:t>
+      </w:r>
+      <w:r>
+        <w:t xml:space="preserve">qrdinoq dhanuqr dhanu#H kapaqrdinoq viSa#lyoq viSa#lyaHkapaqrdinoq dhanuqr dhanu#H kapaqrdinoq viSa#lyaH |  </w:t>
       </w:r>
     </w:p>
     <w:p/>
@@ -2758,7 +2809,16 @@
     <w:p>
       <w:r>
         <w:lastRenderedPageBreak/>
-        <w:t xml:space="preserve">Aqre aqsmad aqsmad Aqra Aqre aqsman nin. ya#smad Aqra Aqre aqsman ni |  </w:t>
+        <w:t xml:space="preserve">Aqre aqsmad aqsmad Aqra Aqre aqsman </w:t>
+      </w:r>
+      <w:r>
+        <w:rPr>
+          <w:highlight w:val="cyan"/>
+        </w:rPr>
+        <w:t>nin. ya#sm</w:t>
+      </w:r>
+      <w:r>
+        <w:t xml:space="preserve">ad Aqra Aqre aqsman ni |  </w:t>
       </w:r>
     </w:p>
     <w:p/>
@@ -13554,7 +13614,16 @@
     </w:p>
     <w:p>
       <w:r>
-        <w:t xml:space="preserve">teq aqsmad aqsmat te# te aqsman nin. ya#smat te# te aqsman ni |  </w:t>
+        <w:t xml:space="preserve">teq aqsmad aqsmat te# te aqsman </w:t>
+      </w:r>
+      <w:r>
+        <w:rPr>
+          <w:highlight w:val="cyan"/>
+        </w:rPr>
+        <w:t>nin. ya#sma</w:t>
+      </w:r>
+      <w:r>
+        <w:t xml:space="preserve">t te# te aqsman ni |  </w:t>
       </w:r>
     </w:p>
     <w:p/>
@@ -13566,7 +13635,18 @@
     </w:p>
     <w:p>
       <w:r>
-        <w:t xml:space="preserve">aqsman nin. ya#smad aqsman ni va#pantu vapantuqnq. ya#smad aqsman ni va#pantu |  </w:t>
+        <w:t>aqsman nin. ya#smad aqsman ni va#pantu vapant</w:t>
+      </w:r>
+      <w:r>
+        <w:rPr>
+          <w:highlight w:val="cyan"/>
+        </w:rPr>
+        <w:t>uqnq. ya#s</w:t>
+      </w:r>
+      <w:bookmarkStart w:id="0" w:name="_GoBack"/>
+      <w:bookmarkEnd w:id="0"/>
+      <w:r>
+        <w:t xml:space="preserve">mad aqsman ni va#pantu |  </w:t>
       </w:r>
     </w:p>
     <w:p/>

</xml_diff>

<commit_message>
TS 4.5 Template and other padam,kramam corr 28/01/2021
</commit_message>
<xml_diff>
--- a/TS Jatai Working/Raja outputs/TS 4.5 Ghana output Raja.docx
+++ b/TS Jatai Working/Raja outputs/TS 4.5 Ghana output Raja.docx
@@ -1886,7 +1886,13 @@
     <w:p/>
     <w:p>
       <w:r>
-        <w:t>4.5.1.3(43):  haste$ | iSha#vaH | parA#</w:t>
+        <w:t xml:space="preserve">4.5.1.3(43):  haste$ | iSha#vaH | </w:t>
+      </w:r>
+      <w:r>
+        <w:rPr>
+          <w:highlight w:val="yellow"/>
+        </w:rPr>
+        <w:t>parA#</w:t>
       </w:r>
     </w:p>
     <w:p>
@@ -2478,8 +2484,6 @@
         <w:lastRenderedPageBreak/>
         <w:t xml:space="preserve">aqyaqkShmayAq pariq par ya#yaqkShmayA# &amp;yaqkShmayAq parib Bu#ja Bujaq par ya#yaqkShmayA# &amp;yaqkShmayAq parib Bu#ja |  </w:t>
       </w:r>
-      <w:bookmarkStart w:id="0" w:name="_GoBack"/>
-      <w:bookmarkEnd w:id="0"/>
     </w:p>
     <w:p/>
     <w:p>
@@ -4248,7 +4252,13 @@
     </w:p>
     <w:p>
       <w:r>
-        <w:t xml:space="preserve">niqceqraqvaq iti# ni - ceqrave$ | </w:t>
+        <w:rPr>
+          <w:highlight w:val="yellow"/>
+        </w:rPr>
+        <w:t>niqceqraqvaq iti# ni - ceqrave$ |</w:t>
+      </w:r>
+      <w:r>
+        <w:t xml:space="preserve"> </w:t>
       </w:r>
     </w:p>
     <w:p/>
@@ -10388,8 +10398,16 @@
     <w:p/>
     <w:p>
       <w:r>
-        <w:t>4.5.8.1(62):  praqtara#Naya |</w:t>
-      </w:r>
+        <w:t xml:space="preserve">4.5.8.1(62):  </w:t>
+      </w:r>
+      <w:r>
+        <w:rPr>
+          <w:highlight w:val="yellow"/>
+        </w:rPr>
+        <w:t>praqtara#Naya |</w:t>
+      </w:r>
+      <w:bookmarkStart w:id="0" w:name="_GoBack"/>
+      <w:bookmarkEnd w:id="0"/>
     </w:p>
     <w:p>
       <w:r>

</xml_diff>